<commit_message>
Upload code by ishu for 23 oct 2017
Complete Save payment method(add payment method and update payment method api), complete customer api and fixed spelling typo mistake by ishu on server
</commit_message>
<xml_diff>
--- a/moneytransfercredentials/apis transferMoney.docx
+++ b/moneytransfercredentials/apis transferMoney.docx
@@ -48702,7 +48702,7 @@
           <w:sz w:val="32"/>
           <w:szCs w:val="32"/>
         </w:rPr>
-        <w:t>AddpaymentTypeMethod</w:t>
+        <w:t>AddpaymentType</w:t>
       </w:r>
     </w:p>
     <w:p>
@@ -49082,7 +49082,7 @@
           <w:sz w:val="32"/>
           <w:szCs w:val="32"/>
         </w:rPr>
-        <w:t>UpdatepaymentTypeMethod</w:t>
+        <w:t>UpdatepaymentType</w:t>
       </w:r>
     </w:p>
     <w:p>
@@ -49482,6 +49482,1132 @@
           <w:szCs w:val="18"/>
         </w:rPr>
         <w:t>" }</w:t>
+      </w:r>
+    </w:p>
+    <w:p>
+      <w:pPr>
+        <w:pStyle w:val="NoSpacing"/>
+        <w:rPr>
+          <w:rFonts w:ascii="Courier New" w:hAnsi="Courier New" w:cs="Courier New"/>
+          <w:sz w:val="18"/>
+          <w:szCs w:val="18"/>
+        </w:rPr>
+      </w:pPr>
+    </w:p>
+    <w:p>
+      <w:pPr>
+        <w:rPr>
+          <w:sz w:val="32"/>
+          <w:szCs w:val="32"/>
+        </w:rPr>
+      </w:pPr>
+      <w:r>
+        <w:rPr>
+          <w:sz w:val="32"/>
+          <w:szCs w:val="32"/>
+        </w:rPr>
+        <w:t>DeleteCustomer</w:t>
+      </w:r>
+    </w:p>
+    <w:p>
+      <w:pPr>
+        <w:rPr>
+          <w:rFonts w:ascii="Helvetica" w:hAnsi="Helvetica" w:cs="Helvetica"/>
+          <w:color w:val="505050"/>
+          <w:sz w:val="15"/>
+          <w:szCs w:val="15"/>
+          <w:shd w:val="clear" w:color="auto" w:fill="FAFAFA"/>
+        </w:rPr>
+      </w:pPr>
+      <w:r>
+        <w:rPr>
+          <w:rFonts w:ascii="Courier New" w:hAnsi="Courier New" w:cs="Courier New"/>
+          <w:color w:val="505050"/>
+          <w:sz w:val="20"/>
+          <w:szCs w:val="20"/>
+          <w:shd w:val="clear" w:color="auto" w:fill="FAFAFA"/>
+        </w:rPr>
+        <w:t>http://18.221.150.151:8080/transfermoney/api/</w:t>
+      </w:r>
+      <w:r>
+        <w:rPr>
+          <w:rFonts w:ascii="Courier New" w:hAnsi="Courier New" w:cs="Courier New"/>
+          <w:color w:val="505050"/>
+          <w:sz w:val="20"/>
+          <w:szCs w:val="20"/>
+          <w:shd w:val="clear" w:color="auto" w:fill="FAFAFA"/>
+        </w:rPr>
+        <w:t>deletecustomer</w:t>
+      </w:r>
+    </w:p>
+    <w:p>
+      <w:r>
+        <w:lastRenderedPageBreak/>
+        <w:t xml:space="preserve">This api provides functionality to delete  customers. Below are the request parameters for it: </w:t>
+      </w:r>
+    </w:p>
+    <w:tbl>
+      <w:tblPr>
+        <w:tblStyle w:val="TableGrid"/>
+        <w:tblW w:w="0" w:type="auto"/>
+        <w:tblLook w:val="04A0"/>
+      </w:tblPr>
+      <w:tblGrid>
+        <w:gridCol w:w="4788"/>
+        <w:gridCol w:w="4788"/>
+      </w:tblGrid>
+      <w:tr>
+        <w:tc>
+          <w:tcPr>
+            <w:tcW w:w="4788" w:type="dxa"/>
+          </w:tcPr>
+          <w:p>
+            <w:r>
+              <w:t>Parameters</w:t>
+            </w:r>
+          </w:p>
+        </w:tc>
+        <w:tc>
+          <w:tcPr>
+            <w:tcW w:w="4788" w:type="dxa"/>
+          </w:tcPr>
+          <w:p>
+            <w:r>
+              <w:t>Data Type</w:t>
+            </w:r>
+          </w:p>
+        </w:tc>
+      </w:tr>
+      <w:tr>
+        <w:tc>
+          <w:tcPr>
+            <w:tcW w:w="4788" w:type="dxa"/>
+          </w:tcPr>
+          <w:p>
+            <w:r>
+              <w:rPr>
+                <w:rFonts w:ascii="Courier New" w:hAnsi="Courier New" w:cs="Courier New"/>
+                <w:sz w:val="18"/>
+                <w:szCs w:val="18"/>
+              </w:rPr>
+              <w:t>CustomerId</w:t>
+            </w:r>
+          </w:p>
+        </w:tc>
+        <w:tc>
+          <w:tcPr>
+            <w:tcW w:w="4788" w:type="dxa"/>
+          </w:tcPr>
+          <w:p>
+            <w:r>
+              <w:t>int</w:t>
+            </w:r>
+          </w:p>
+        </w:tc>
+      </w:tr>
+    </w:tbl>
+    <w:p>
+      <w:pPr>
+        <w:pStyle w:val="NoSpacing"/>
+        <w:rPr>
+          <w:rFonts w:ascii="Courier New" w:hAnsi="Courier New" w:cs="Courier New"/>
+          <w:sz w:val="18"/>
+          <w:szCs w:val="18"/>
+        </w:rPr>
+      </w:pPr>
+    </w:p>
+    <w:p>
+      <w:pPr>
+        <w:rPr>
+          <w:sz w:val="32"/>
+          <w:szCs w:val="32"/>
+        </w:rPr>
+      </w:pPr>
+      <w:r>
+        <w:rPr>
+          <w:sz w:val="32"/>
+          <w:szCs w:val="32"/>
+        </w:rPr>
+        <w:t>Request Format(json)</w:t>
+      </w:r>
+    </w:p>
+    <w:p>
+      <w:pPr>
+        <w:pStyle w:val="NoSpacing"/>
+        <w:rPr>
+          <w:rFonts w:ascii="Courier New" w:hAnsi="Courier New" w:cs="Courier New"/>
+          <w:sz w:val="18"/>
+          <w:szCs w:val="18"/>
+        </w:rPr>
+      </w:pPr>
+    </w:p>
+    <w:p>
+      <w:pPr>
+        <w:pStyle w:val="NoSpacing"/>
+        <w:rPr>
+          <w:rFonts w:ascii="Courier New" w:hAnsi="Courier New" w:cs="Courier New"/>
+          <w:sz w:val="18"/>
+          <w:szCs w:val="18"/>
+        </w:rPr>
+      </w:pPr>
+      <w:r>
+        <w:rPr>
+          <w:rFonts w:ascii="Courier New" w:hAnsi="Courier New" w:cs="Courier New"/>
+          <w:sz w:val="18"/>
+          <w:szCs w:val="18"/>
+        </w:rPr>
+        <w:t>{"CustomerId":"7"}</w:t>
+      </w:r>
+    </w:p>
+    <w:p>
+      <w:pPr>
+        <w:rPr>
+          <w:sz w:val="32"/>
+          <w:szCs w:val="32"/>
+        </w:rPr>
+      </w:pPr>
+      <w:r>
+        <w:rPr>
+          <w:sz w:val="32"/>
+          <w:szCs w:val="32"/>
+        </w:rPr>
+        <w:t>Re</w:t>
+      </w:r>
+      <w:r>
+        <w:rPr>
+          <w:sz w:val="32"/>
+          <w:szCs w:val="32"/>
+        </w:rPr>
+        <w:t>sponse</w:t>
+      </w:r>
+      <w:r>
+        <w:rPr>
+          <w:sz w:val="32"/>
+          <w:szCs w:val="32"/>
+        </w:rPr>
+        <w:t xml:space="preserve"> Format(json)</w:t>
+      </w:r>
+    </w:p>
+    <w:p>
+      <w:pPr>
+        <w:pStyle w:val="NoSpacing"/>
+        <w:rPr>
+          <w:rFonts w:ascii="Courier New" w:hAnsi="Courier New" w:cs="Courier New"/>
+          <w:sz w:val="18"/>
+          <w:szCs w:val="18"/>
+        </w:rPr>
+      </w:pPr>
+      <w:r>
+        <w:rPr>
+          <w:rFonts w:ascii="Courier New" w:hAnsi="Courier New" w:cs="Courier New"/>
+          <w:sz w:val="18"/>
+          <w:szCs w:val="18"/>
+        </w:rPr>
+        <w:t>{ "CustomerId": 7, "CompanyId": 0, "AccountNumber": "", "FirstName": "", "LastName": "", "Address1": "", "Address2": "", "City": "", "State": "", "ZipCode": "", "CountryId": 0, "Phone": "", "Email": "", "Password": "", "DOB": "", "ProfileImage": "", "ActivationCode": "", "IsAccountActivated": false, "IsActive": false, "IsDeleted": true, "CreatedDate": "", "DeletedDate": "2017-10-23 11:37:21", "Result": "Sucess", "Error": null }</w:t>
+      </w:r>
+    </w:p>
+    <w:p>
+      <w:pPr>
+        <w:pStyle w:val="NoSpacing"/>
+        <w:rPr>
+          <w:rFonts w:ascii="Courier New" w:hAnsi="Courier New" w:cs="Courier New"/>
+          <w:sz w:val="18"/>
+          <w:szCs w:val="18"/>
+        </w:rPr>
+      </w:pPr>
+    </w:p>
+    <w:p>
+      <w:pPr>
+        <w:pStyle w:val="NoSpacing"/>
+        <w:rPr>
+          <w:rFonts w:ascii="Courier New" w:hAnsi="Courier New" w:cs="Courier New"/>
+          <w:sz w:val="18"/>
+          <w:szCs w:val="18"/>
+        </w:rPr>
+      </w:pPr>
+    </w:p>
+    <w:p>
+      <w:pPr>
+        <w:pStyle w:val="NoSpacing"/>
+        <w:rPr>
+          <w:rFonts w:ascii="Courier New" w:hAnsi="Courier New" w:cs="Courier New"/>
+          <w:sz w:val="18"/>
+          <w:szCs w:val="18"/>
+        </w:rPr>
+      </w:pPr>
+    </w:p>
+    <w:p>
+      <w:pPr>
+        <w:rPr>
+          <w:sz w:val="32"/>
+          <w:szCs w:val="32"/>
+        </w:rPr>
+      </w:pPr>
+      <w:r>
+        <w:rPr>
+          <w:sz w:val="32"/>
+          <w:szCs w:val="32"/>
+        </w:rPr>
+        <w:t>Update</w:t>
+      </w:r>
+      <w:r>
+        <w:rPr>
+          <w:sz w:val="32"/>
+          <w:szCs w:val="32"/>
+        </w:rPr>
+        <w:t>paymentMethod</w:t>
+      </w:r>
+    </w:p>
+    <w:p>
+      <w:pPr>
+        <w:rPr>
+          <w:rFonts w:ascii="Helvetica" w:hAnsi="Helvetica" w:cs="Helvetica"/>
+          <w:color w:val="505050"/>
+          <w:sz w:val="15"/>
+          <w:szCs w:val="15"/>
+          <w:shd w:val="clear" w:color="auto" w:fill="FAFAFA"/>
+        </w:rPr>
+      </w:pPr>
+      <w:r>
+        <w:rPr>
+          <w:rFonts w:ascii="Courier New" w:hAnsi="Courier New" w:cs="Courier New"/>
+          <w:color w:val="505050"/>
+          <w:sz w:val="20"/>
+          <w:szCs w:val="20"/>
+          <w:shd w:val="clear" w:color="auto" w:fill="FAFAFA"/>
+        </w:rPr>
+        <w:t>http://18.221.150.151:8080/transfermoney/api/</w:t>
+      </w:r>
+      <w:r>
+        <w:rPr>
+          <w:rFonts w:ascii="Courier New" w:hAnsi="Courier New" w:cs="Courier New"/>
+          <w:color w:val="505050"/>
+          <w:sz w:val="20"/>
+          <w:szCs w:val="20"/>
+          <w:shd w:val="clear" w:color="auto" w:fill="FAFAFA"/>
+        </w:rPr>
+        <w:t>savepaymentmethod</w:t>
+      </w:r>
+    </w:p>
+    <w:p>
+      <w:r>
+        <w:t xml:space="preserve">This api provides functionality to </w:t>
+      </w:r>
+      <w:r>
+        <w:t>save payment method</w:t>
+      </w:r>
+      <w:r>
+        <w:t xml:space="preserve">. Below are the request parameters for it: </w:t>
+      </w:r>
+    </w:p>
+    <w:tbl>
+      <w:tblPr>
+        <w:tblStyle w:val="TableGrid"/>
+        <w:tblW w:w="0" w:type="auto"/>
+        <w:tblLook w:val="04A0"/>
+      </w:tblPr>
+      <w:tblGrid>
+        <w:gridCol w:w="4788"/>
+        <w:gridCol w:w="4788"/>
+      </w:tblGrid>
+      <w:tr>
+        <w:tc>
+          <w:tcPr>
+            <w:tcW w:w="4788" w:type="dxa"/>
+          </w:tcPr>
+          <w:p>
+            <w:r>
+              <w:t>Parameters</w:t>
+            </w:r>
+          </w:p>
+        </w:tc>
+        <w:tc>
+          <w:tcPr>
+            <w:tcW w:w="4788" w:type="dxa"/>
+          </w:tcPr>
+          <w:p>
+            <w:r>
+              <w:t>Data Type</w:t>
+            </w:r>
+          </w:p>
+        </w:tc>
+      </w:tr>
+      <w:tr>
+        <w:tc>
+          <w:tcPr>
+            <w:tcW w:w="4788" w:type="dxa"/>
+          </w:tcPr>
+          <w:p>
+            <w:r>
+              <w:rPr>
+                <w:rFonts w:ascii="Courier New" w:hAnsi="Courier New" w:cs="Courier New"/>
+                <w:sz w:val="18"/>
+                <w:szCs w:val="18"/>
+              </w:rPr>
+              <w:t>PaymentMethodId</w:t>
+            </w:r>
+          </w:p>
+        </w:tc>
+        <w:tc>
+          <w:tcPr>
+            <w:tcW w:w="4788" w:type="dxa"/>
+          </w:tcPr>
+          <w:p>
+            <w:r>
+              <w:t>int</w:t>
+            </w:r>
+          </w:p>
+        </w:tc>
+      </w:tr>
+      <w:tr>
+        <w:tc>
+          <w:tcPr>
+            <w:tcW w:w="4788" w:type="dxa"/>
+          </w:tcPr>
+          <w:p>
+            <w:r>
+              <w:rPr>
+                <w:rFonts w:ascii="Courier New" w:hAnsi="Courier New" w:cs="Courier New"/>
+                <w:sz w:val="18"/>
+                <w:szCs w:val="18"/>
+              </w:rPr>
+              <w:t>PaymentTypeId</w:t>
+            </w:r>
+          </w:p>
+        </w:tc>
+        <w:tc>
+          <w:tcPr>
+            <w:tcW w:w="4788" w:type="dxa"/>
+          </w:tcPr>
+          <w:p>
+            <w:r>
+              <w:t>int</w:t>
+            </w:r>
+          </w:p>
+        </w:tc>
+      </w:tr>
+      <w:tr>
+        <w:tc>
+          <w:tcPr>
+            <w:tcW w:w="4788" w:type="dxa"/>
+          </w:tcPr>
+          <w:p>
+            <w:r>
+              <w:rPr>
+                <w:rFonts w:ascii="Courier New" w:hAnsi="Courier New" w:cs="Courier New"/>
+                <w:sz w:val="18"/>
+                <w:szCs w:val="18"/>
+              </w:rPr>
+              <w:t>CompanyId</w:t>
+            </w:r>
+          </w:p>
+        </w:tc>
+        <w:tc>
+          <w:tcPr>
+            <w:tcW w:w="4788" w:type="dxa"/>
+          </w:tcPr>
+          <w:p>
+            <w:r>
+              <w:t>int</w:t>
+            </w:r>
+          </w:p>
+        </w:tc>
+      </w:tr>
+      <w:tr>
+        <w:tc>
+          <w:tcPr>
+            <w:tcW w:w="4788" w:type="dxa"/>
+          </w:tcPr>
+          <w:p>
+            <w:r>
+              <w:rPr>
+                <w:rFonts w:ascii="Courier New" w:hAnsi="Courier New" w:cs="Courier New"/>
+                <w:sz w:val="18"/>
+                <w:szCs w:val="18"/>
+              </w:rPr>
+              <w:t>Title</w:t>
+            </w:r>
+          </w:p>
+        </w:tc>
+        <w:tc>
+          <w:tcPr>
+            <w:tcW w:w="4788" w:type="dxa"/>
+          </w:tcPr>
+          <w:p>
+            <w:r>
+              <w:t>String</w:t>
+            </w:r>
+          </w:p>
+        </w:tc>
+      </w:tr>
+      <w:tr>
+        <w:tc>
+          <w:tcPr>
+            <w:tcW w:w="4788" w:type="dxa"/>
+          </w:tcPr>
+          <w:p>
+            <w:r>
+              <w:rPr>
+                <w:rFonts w:ascii="Courier New" w:hAnsi="Courier New" w:cs="Courier New"/>
+                <w:sz w:val="18"/>
+                <w:szCs w:val="18"/>
+              </w:rPr>
+              <w:t>Description</w:t>
+            </w:r>
+          </w:p>
+        </w:tc>
+        <w:tc>
+          <w:tcPr>
+            <w:tcW w:w="4788" w:type="dxa"/>
+          </w:tcPr>
+          <w:p>
+            <w:r>
+              <w:t>String</w:t>
+            </w:r>
+          </w:p>
+        </w:tc>
+      </w:tr>
+      <w:tr>
+        <w:tc>
+          <w:tcPr>
+            <w:tcW w:w="4788" w:type="dxa"/>
+          </w:tcPr>
+          <w:p>
+            <w:r>
+              <w:rPr>
+                <w:rFonts w:ascii="Courier New" w:hAnsi="Courier New" w:cs="Courier New"/>
+                <w:sz w:val="18"/>
+                <w:szCs w:val="18"/>
+              </w:rPr>
+              <w:t>IsActive</w:t>
+            </w:r>
+          </w:p>
+        </w:tc>
+        <w:tc>
+          <w:tcPr>
+            <w:tcW w:w="4788" w:type="dxa"/>
+          </w:tcPr>
+          <w:p>
+            <w:r>
+              <w:t>bit</w:t>
+            </w:r>
+          </w:p>
+        </w:tc>
+      </w:tr>
+    </w:tbl>
+    <w:p>
+      <w:pPr>
+        <w:pStyle w:val="NoSpacing"/>
+        <w:rPr>
+          <w:rFonts w:ascii="Courier New" w:hAnsi="Courier New" w:cs="Courier New"/>
+          <w:sz w:val="18"/>
+          <w:szCs w:val="18"/>
+        </w:rPr>
+      </w:pPr>
+    </w:p>
+    <w:p>
+      <w:pPr>
+        <w:pStyle w:val="NoSpacing"/>
+        <w:rPr>
+          <w:rFonts w:ascii="Helvetica" w:hAnsi="Helvetica" w:cs="Helvetica"/>
+          <w:color w:val="505050"/>
+          <w:sz w:val="15"/>
+          <w:szCs w:val="15"/>
+          <w:shd w:val="clear" w:color="auto" w:fill="FAFAFA"/>
+        </w:rPr>
+      </w:pPr>
+    </w:p>
+    <w:p>
+      <w:pPr>
+        <w:pStyle w:val="NoSpacing"/>
+        <w:rPr>
+          <w:rFonts w:ascii="Helvetica" w:hAnsi="Helvetica" w:cs="Helvetica"/>
+          <w:color w:val="505050"/>
+          <w:sz w:val="15"/>
+          <w:szCs w:val="15"/>
+          <w:shd w:val="clear" w:color="auto" w:fill="FAFAFA"/>
+        </w:rPr>
+      </w:pPr>
+    </w:p>
+    <w:p>
+      <w:pPr>
+        <w:rPr>
+          <w:sz w:val="32"/>
+          <w:szCs w:val="32"/>
+        </w:rPr>
+      </w:pPr>
+      <w:r>
+        <w:rPr>
+          <w:sz w:val="32"/>
+          <w:szCs w:val="32"/>
+        </w:rPr>
+        <w:t>Request Format(json)</w:t>
+      </w:r>
+    </w:p>
+    <w:p>
+      <w:pPr>
+        <w:pStyle w:val="NoSpacing"/>
+        <w:rPr>
+          <w:rFonts w:ascii="Courier New" w:hAnsi="Courier New" w:cs="Courier New"/>
+          <w:sz w:val="18"/>
+          <w:szCs w:val="18"/>
+        </w:rPr>
+      </w:pPr>
+    </w:p>
+    <w:p>
+      <w:pPr>
+        <w:pStyle w:val="NoSpacing"/>
+        <w:rPr>
+          <w:rFonts w:ascii="Courier New" w:hAnsi="Courier New" w:cs="Courier New"/>
+          <w:sz w:val="18"/>
+          <w:szCs w:val="18"/>
+        </w:rPr>
+      </w:pPr>
+      <w:r>
+        <w:rPr>
+          <w:rFonts w:ascii="Courier New" w:hAnsi="Courier New" w:cs="Courier New"/>
+          <w:sz w:val="18"/>
+          <w:szCs w:val="18"/>
+        </w:rPr>
+        <w:t>{"PaymentTypeId":"1","CompanyId":"16","Title":"payu","Description":"welcome to payu","IsActive":"true"}</w:t>
+      </w:r>
+    </w:p>
+    <w:p>
+      <w:pPr>
+        <w:pStyle w:val="NoSpacing"/>
+        <w:rPr>
+          <w:rFonts w:ascii="Courier New" w:hAnsi="Courier New" w:cs="Courier New"/>
+          <w:sz w:val="18"/>
+          <w:szCs w:val="18"/>
+        </w:rPr>
+      </w:pPr>
+    </w:p>
+    <w:p>
+      <w:pPr>
+        <w:rPr>
+          <w:sz w:val="32"/>
+          <w:szCs w:val="32"/>
+        </w:rPr>
+      </w:pPr>
+      <w:r>
+        <w:rPr>
+          <w:sz w:val="32"/>
+          <w:szCs w:val="32"/>
+        </w:rPr>
+        <w:t>Re</w:t>
+      </w:r>
+      <w:r>
+        <w:rPr>
+          <w:sz w:val="32"/>
+          <w:szCs w:val="32"/>
+        </w:rPr>
+        <w:t>sponse</w:t>
+      </w:r>
+      <w:r>
+        <w:rPr>
+          <w:sz w:val="32"/>
+          <w:szCs w:val="32"/>
+        </w:rPr>
+        <w:t xml:space="preserve"> Format(json)</w:t>
+      </w:r>
+    </w:p>
+    <w:p>
+      <w:pPr>
+        <w:pStyle w:val="NoSpacing"/>
+        <w:rPr>
+          <w:rFonts w:ascii="Courier New" w:hAnsi="Courier New" w:cs="Courier New"/>
+          <w:sz w:val="18"/>
+          <w:szCs w:val="18"/>
+        </w:rPr>
+      </w:pPr>
+      <w:r>
+        <w:rPr>
+          <w:rFonts w:ascii="Courier New" w:hAnsi="Courier New" w:cs="Courier New"/>
+          <w:sz w:val="18"/>
+          <w:szCs w:val="18"/>
+        </w:rPr>
+        <w:t>{ "PaymentMethodId": 0, "PaymentTypeId": 0, "CompanyId": 0, "Title": "", "Description": "", "IsActive": true, "IsDeleted": false, "CreatedDate": "", "DeletedDate": null, "Result": "Sucess", "Error": null }</w:t>
+      </w:r>
+    </w:p>
+    <w:p>
+      <w:pPr>
+        <w:pStyle w:val="NoSpacing"/>
+        <w:rPr>
+          <w:rFonts w:ascii="Helvetica" w:hAnsi="Helvetica" w:cs="Helvetica"/>
+          <w:color w:val="505050"/>
+          <w:sz w:val="15"/>
+          <w:szCs w:val="15"/>
+          <w:shd w:val="clear" w:color="auto" w:fill="FAFAFA"/>
+        </w:rPr>
+      </w:pPr>
+    </w:p>
+    <w:p>
+      <w:pPr>
+        <w:pStyle w:val="NoSpacing"/>
+        <w:rPr>
+          <w:rFonts w:ascii="Helvetica" w:hAnsi="Helvetica" w:cs="Helvetica"/>
+          <w:color w:val="505050"/>
+          <w:sz w:val="15"/>
+          <w:szCs w:val="15"/>
+          <w:shd w:val="clear" w:color="auto" w:fill="FAFAFA"/>
+        </w:rPr>
+      </w:pPr>
+    </w:p>
+    <w:p>
+      <w:pPr>
+        <w:pStyle w:val="NoSpacing"/>
+        <w:rPr>
+          <w:rFonts w:ascii="Helvetica" w:hAnsi="Helvetica" w:cs="Helvetica"/>
+          <w:color w:val="505050"/>
+          <w:sz w:val="15"/>
+          <w:szCs w:val="15"/>
+          <w:shd w:val="clear" w:color="auto" w:fill="FAFAFA"/>
+        </w:rPr>
+      </w:pPr>
+    </w:p>
+    <w:p>
+      <w:pPr>
+        <w:pStyle w:val="NoSpacing"/>
+        <w:rPr>
+          <w:rFonts w:ascii="Helvetica" w:hAnsi="Helvetica" w:cs="Helvetica"/>
+          <w:color w:val="505050"/>
+          <w:sz w:val="15"/>
+          <w:szCs w:val="15"/>
+          <w:shd w:val="clear" w:color="auto" w:fill="FAFAFA"/>
+        </w:rPr>
+      </w:pPr>
+    </w:p>
+    <w:p>
+      <w:pPr>
+        <w:pStyle w:val="NoSpacing"/>
+        <w:rPr>
+          <w:rFonts w:ascii="Helvetica" w:hAnsi="Helvetica" w:cs="Helvetica"/>
+          <w:color w:val="505050"/>
+          <w:sz w:val="15"/>
+          <w:szCs w:val="15"/>
+          <w:shd w:val="clear" w:color="auto" w:fill="FAFAFA"/>
+        </w:rPr>
+      </w:pPr>
+    </w:p>
+    <w:p>
+      <w:pPr>
+        <w:pStyle w:val="NoSpacing"/>
+        <w:rPr>
+          <w:rFonts w:ascii="Helvetica" w:hAnsi="Helvetica" w:cs="Helvetica"/>
+          <w:color w:val="505050"/>
+          <w:sz w:val="15"/>
+          <w:szCs w:val="15"/>
+          <w:shd w:val="clear" w:color="auto" w:fill="FAFAFA"/>
+        </w:rPr>
+      </w:pPr>
+    </w:p>
+    <w:p>
+      <w:pPr>
+        <w:rPr>
+          <w:sz w:val="32"/>
+          <w:szCs w:val="32"/>
+        </w:rPr>
+      </w:pPr>
+      <w:r>
+        <w:rPr>
+          <w:sz w:val="32"/>
+          <w:szCs w:val="32"/>
+        </w:rPr>
+        <w:lastRenderedPageBreak/>
+        <w:t>SavepaymentMethod</w:t>
+      </w:r>
+    </w:p>
+    <w:p>
+      <w:pPr>
+        <w:rPr>
+          <w:rFonts w:ascii="Helvetica" w:hAnsi="Helvetica" w:cs="Helvetica"/>
+          <w:color w:val="505050"/>
+          <w:sz w:val="15"/>
+          <w:szCs w:val="15"/>
+          <w:shd w:val="clear" w:color="auto" w:fill="FAFAFA"/>
+        </w:rPr>
+      </w:pPr>
+      <w:r>
+        <w:rPr>
+          <w:rFonts w:ascii="Courier New" w:hAnsi="Courier New" w:cs="Courier New"/>
+          <w:color w:val="505050"/>
+          <w:sz w:val="20"/>
+          <w:szCs w:val="20"/>
+          <w:shd w:val="clear" w:color="auto" w:fill="FAFAFA"/>
+        </w:rPr>
+        <w:t>http://18.221.150.151:8080/transfermoney/api/</w:t>
+      </w:r>
+      <w:r>
+        <w:rPr>
+          <w:rFonts w:ascii="Courier New" w:hAnsi="Courier New" w:cs="Courier New"/>
+          <w:color w:val="505050"/>
+          <w:sz w:val="20"/>
+          <w:szCs w:val="20"/>
+          <w:shd w:val="clear" w:color="auto" w:fill="FAFAFA"/>
+        </w:rPr>
+        <w:t>savepaymentmethod</w:t>
+      </w:r>
+    </w:p>
+    <w:p>
+      <w:r>
+        <w:t xml:space="preserve">This api provides functionality to </w:t>
+      </w:r>
+      <w:r>
+        <w:t>update payment</w:t>
+      </w:r>
+      <w:r>
+        <w:t xml:space="preserve"> method. Below are the request parameters for it: </w:t>
+      </w:r>
+    </w:p>
+    <w:p>
+      <w:pPr>
+        <w:pStyle w:val="NoSpacing"/>
+        <w:rPr>
+          <w:rFonts w:ascii="Courier New" w:hAnsi="Courier New" w:cs="Courier New"/>
+          <w:sz w:val="18"/>
+          <w:szCs w:val="18"/>
+        </w:rPr>
+      </w:pPr>
+    </w:p>
+    <w:tbl>
+      <w:tblPr>
+        <w:tblStyle w:val="TableGrid"/>
+        <w:tblW w:w="0" w:type="auto"/>
+        <w:tblLook w:val="04A0"/>
+      </w:tblPr>
+      <w:tblGrid>
+        <w:gridCol w:w="4788"/>
+        <w:gridCol w:w="4788"/>
+      </w:tblGrid>
+      <w:tr>
+        <w:tc>
+          <w:tcPr>
+            <w:tcW w:w="4788" w:type="dxa"/>
+          </w:tcPr>
+          <w:p>
+            <w:r>
+              <w:t>Parameters</w:t>
+            </w:r>
+          </w:p>
+        </w:tc>
+        <w:tc>
+          <w:tcPr>
+            <w:tcW w:w="4788" w:type="dxa"/>
+          </w:tcPr>
+          <w:p>
+            <w:r>
+              <w:t>Data Type</w:t>
+            </w:r>
+          </w:p>
+        </w:tc>
+      </w:tr>
+      <w:tr>
+        <w:tc>
+          <w:tcPr>
+            <w:tcW w:w="4788" w:type="dxa"/>
+          </w:tcPr>
+          <w:p>
+            <w:r>
+              <w:rPr>
+                <w:rFonts w:ascii="Courier New" w:hAnsi="Courier New" w:cs="Courier New"/>
+                <w:sz w:val="18"/>
+                <w:szCs w:val="18"/>
+              </w:rPr>
+              <w:t>PaymentMethodId</w:t>
+            </w:r>
+          </w:p>
+        </w:tc>
+        <w:tc>
+          <w:tcPr>
+            <w:tcW w:w="4788" w:type="dxa"/>
+          </w:tcPr>
+          <w:p>
+            <w:r>
+              <w:t>int</w:t>
+            </w:r>
+          </w:p>
+        </w:tc>
+      </w:tr>
+      <w:tr>
+        <w:tc>
+          <w:tcPr>
+            <w:tcW w:w="4788" w:type="dxa"/>
+          </w:tcPr>
+          <w:p>
+            <w:r>
+              <w:rPr>
+                <w:rFonts w:ascii="Courier New" w:hAnsi="Courier New" w:cs="Courier New"/>
+                <w:sz w:val="18"/>
+                <w:szCs w:val="18"/>
+              </w:rPr>
+              <w:t>PaymentTypeId</w:t>
+            </w:r>
+          </w:p>
+        </w:tc>
+        <w:tc>
+          <w:tcPr>
+            <w:tcW w:w="4788" w:type="dxa"/>
+          </w:tcPr>
+          <w:p>
+            <w:r>
+              <w:t>int</w:t>
+            </w:r>
+          </w:p>
+        </w:tc>
+      </w:tr>
+      <w:tr>
+        <w:tc>
+          <w:tcPr>
+            <w:tcW w:w="4788" w:type="dxa"/>
+          </w:tcPr>
+          <w:p>
+            <w:r>
+              <w:rPr>
+                <w:rFonts w:ascii="Courier New" w:hAnsi="Courier New" w:cs="Courier New"/>
+                <w:sz w:val="18"/>
+                <w:szCs w:val="18"/>
+              </w:rPr>
+              <w:t>CompanyId</w:t>
+            </w:r>
+          </w:p>
+        </w:tc>
+        <w:tc>
+          <w:tcPr>
+            <w:tcW w:w="4788" w:type="dxa"/>
+          </w:tcPr>
+          <w:p>
+            <w:r>
+              <w:t>int</w:t>
+            </w:r>
+          </w:p>
+        </w:tc>
+      </w:tr>
+      <w:tr>
+        <w:tc>
+          <w:tcPr>
+            <w:tcW w:w="4788" w:type="dxa"/>
+          </w:tcPr>
+          <w:p>
+            <w:r>
+              <w:rPr>
+                <w:rFonts w:ascii="Courier New" w:hAnsi="Courier New" w:cs="Courier New"/>
+                <w:sz w:val="18"/>
+                <w:szCs w:val="18"/>
+              </w:rPr>
+              <w:t>Title</w:t>
+            </w:r>
+          </w:p>
+        </w:tc>
+        <w:tc>
+          <w:tcPr>
+            <w:tcW w:w="4788" w:type="dxa"/>
+          </w:tcPr>
+          <w:p>
+            <w:r>
+              <w:t>String</w:t>
+            </w:r>
+          </w:p>
+        </w:tc>
+      </w:tr>
+      <w:tr>
+        <w:tc>
+          <w:tcPr>
+            <w:tcW w:w="4788" w:type="dxa"/>
+          </w:tcPr>
+          <w:p>
+            <w:r>
+              <w:rPr>
+                <w:rFonts w:ascii="Courier New" w:hAnsi="Courier New" w:cs="Courier New"/>
+                <w:sz w:val="18"/>
+                <w:szCs w:val="18"/>
+              </w:rPr>
+              <w:t>Description</w:t>
+            </w:r>
+          </w:p>
+        </w:tc>
+        <w:tc>
+          <w:tcPr>
+            <w:tcW w:w="4788" w:type="dxa"/>
+          </w:tcPr>
+          <w:p>
+            <w:r>
+              <w:t>String</w:t>
+            </w:r>
+          </w:p>
+        </w:tc>
+      </w:tr>
+      <w:tr>
+        <w:tc>
+          <w:tcPr>
+            <w:tcW w:w="4788" w:type="dxa"/>
+          </w:tcPr>
+          <w:p>
+            <w:r>
+              <w:rPr>
+                <w:rFonts w:ascii="Courier New" w:hAnsi="Courier New" w:cs="Courier New"/>
+                <w:sz w:val="18"/>
+                <w:szCs w:val="18"/>
+              </w:rPr>
+              <w:t>IsActive</w:t>
+            </w:r>
+          </w:p>
+        </w:tc>
+        <w:tc>
+          <w:tcPr>
+            <w:tcW w:w="4788" w:type="dxa"/>
+          </w:tcPr>
+          <w:p>
+            <w:r>
+              <w:t>bit</w:t>
+            </w:r>
+          </w:p>
+        </w:tc>
+      </w:tr>
+    </w:tbl>
+    <w:p>
+      <w:pPr>
+        <w:pStyle w:val="NoSpacing"/>
+        <w:rPr>
+          <w:rFonts w:ascii="Courier New" w:hAnsi="Courier New" w:cs="Courier New"/>
+          <w:sz w:val="18"/>
+          <w:szCs w:val="18"/>
+        </w:rPr>
+      </w:pPr>
+    </w:p>
+    <w:p>
+      <w:pPr>
+        <w:pStyle w:val="NoSpacing"/>
+        <w:rPr>
+          <w:rFonts w:ascii="Courier New" w:hAnsi="Courier New" w:cs="Courier New"/>
+          <w:sz w:val="18"/>
+          <w:szCs w:val="18"/>
+        </w:rPr>
+      </w:pPr>
+    </w:p>
+    <w:p>
+      <w:pPr>
+        <w:rPr>
+          <w:sz w:val="32"/>
+          <w:szCs w:val="32"/>
+        </w:rPr>
+      </w:pPr>
+      <w:r>
+        <w:rPr>
+          <w:sz w:val="32"/>
+          <w:szCs w:val="32"/>
+        </w:rPr>
+        <w:t>Request Format(json)</w:t>
+      </w:r>
+    </w:p>
+    <w:p>
+      <w:pPr>
+        <w:pStyle w:val="NoSpacing"/>
+        <w:rPr>
+          <w:rFonts w:ascii="Courier New" w:hAnsi="Courier New" w:cs="Courier New"/>
+          <w:sz w:val="18"/>
+          <w:szCs w:val="18"/>
+        </w:rPr>
+      </w:pPr>
+    </w:p>
+    <w:p>
+      <w:pPr>
+        <w:pStyle w:val="NoSpacing"/>
+        <w:rPr>
+          <w:rFonts w:ascii="Courier New" w:hAnsi="Courier New" w:cs="Courier New"/>
+          <w:sz w:val="18"/>
+          <w:szCs w:val="18"/>
+        </w:rPr>
+      </w:pPr>
+      <w:r>
+        <w:rPr>
+          <w:rFonts w:ascii="Courier New" w:hAnsi="Courier New" w:cs="Courier New"/>
+          <w:sz w:val="18"/>
+          <w:szCs w:val="18"/>
+        </w:rPr>
+        <w:t>{"PaymentMethodId":"3</w:t>
+      </w:r>
+      <w:r>
+        <w:rPr>
+          <w:rFonts w:ascii="Courier New" w:hAnsi="Courier New" w:cs="Courier New"/>
+          <w:sz w:val="18"/>
+          <w:szCs w:val="18"/>
+        </w:rPr>
+        <w:t>","PaymentTypeId":"1","CompanyId":"16","Title":"payU","Description":"welcome to payu","IsActive":"true"}</w:t>
+      </w:r>
+    </w:p>
+    <w:p>
+      <w:pPr>
+        <w:pStyle w:val="NoSpacing"/>
+        <w:rPr>
+          <w:rFonts w:ascii="Courier New" w:hAnsi="Courier New" w:cs="Courier New"/>
+          <w:sz w:val="18"/>
+          <w:szCs w:val="18"/>
+        </w:rPr>
+      </w:pPr>
+    </w:p>
+    <w:p>
+      <w:pPr>
+        <w:rPr>
+          <w:sz w:val="32"/>
+          <w:szCs w:val="32"/>
+        </w:rPr>
+      </w:pPr>
+      <w:r>
+        <w:rPr>
+          <w:sz w:val="32"/>
+          <w:szCs w:val="32"/>
+        </w:rPr>
+        <w:t>Re</w:t>
+      </w:r>
+      <w:r>
+        <w:rPr>
+          <w:sz w:val="32"/>
+          <w:szCs w:val="32"/>
+        </w:rPr>
+        <w:t>sponse</w:t>
+      </w:r>
+      <w:r>
+        <w:rPr>
+          <w:sz w:val="32"/>
+          <w:szCs w:val="32"/>
+        </w:rPr>
+        <w:t xml:space="preserve"> Format(json)</w:t>
+      </w:r>
+    </w:p>
+    <w:p>
+      <w:pPr>
+        <w:pStyle w:val="NoSpacing"/>
+        <w:rPr>
+          <w:rFonts w:ascii="Courier New" w:hAnsi="Courier New" w:cs="Courier New"/>
+          <w:sz w:val="18"/>
+          <w:szCs w:val="18"/>
+        </w:rPr>
+      </w:pPr>
+    </w:p>
+    <w:p>
+      <w:pPr>
+        <w:pStyle w:val="NoSpacing"/>
+        <w:rPr>
+          <w:rFonts w:ascii="Courier New" w:hAnsi="Courier New" w:cs="Courier New"/>
+          <w:sz w:val="18"/>
+          <w:szCs w:val="18"/>
+        </w:rPr>
+      </w:pPr>
+      <w:r>
+        <w:rPr>
+          <w:rFonts w:ascii="Courier New" w:hAnsi="Courier New" w:cs="Courier New"/>
+          <w:sz w:val="18"/>
+          <w:szCs w:val="18"/>
+        </w:rPr>
+        <w:t>{ "PaymentMethodId": 3</w:t>
+      </w:r>
+      <w:r>
+        <w:rPr>
+          <w:rFonts w:ascii="Courier New" w:hAnsi="Courier New" w:cs="Courier New"/>
+          <w:sz w:val="18"/>
+          <w:szCs w:val="18"/>
+        </w:rPr>
+        <w:t>, "PaymentTypeId": 0, "CompanyId": 0, "Title": "", "Description": "", "IsActive": true, "IsDeleted": false, "CreatedDate": "", "DeletedDate": null, "Result": "Sucess", "Error": null }</w:t>
       </w:r>
     </w:p>
     <w:p>

</xml_diff>

<commit_message>
Upload latest code changes by ishu
Upload latest code changes by ishu
</commit_message>
<xml_diff>
--- a/moneytransfercredentials/apis transferMoney.docx
+++ b/moneytransfercredentials/apis transferMoney.docx
@@ -50526,6 +50526,1363 @@
     </w:p>
     <w:p>
       <w:pPr>
+        <w:pStyle w:val="NoSpacing"/>
+        <w:rPr>
+          <w:rFonts w:ascii="Courier New" w:hAnsi="Courier New" w:cs="Courier New"/>
+          <w:sz w:val="18"/>
+          <w:szCs w:val="18"/>
+        </w:rPr>
+      </w:pPr>
+    </w:p>
+    <w:p>
+      <w:pPr>
+        <w:pStyle w:val="NoSpacing"/>
+        <w:rPr>
+          <w:rFonts w:ascii="Courier New" w:hAnsi="Courier New" w:cs="Courier New"/>
+          <w:sz w:val="18"/>
+          <w:szCs w:val="18"/>
+        </w:rPr>
+      </w:pPr>
+    </w:p>
+    <w:p>
+      <w:pPr>
+        <w:pStyle w:val="NoSpacing"/>
+        <w:rPr>
+          <w:rFonts w:ascii="Courier New" w:hAnsi="Courier New" w:cs="Courier New"/>
+          <w:sz w:val="18"/>
+          <w:szCs w:val="18"/>
+        </w:rPr>
+      </w:pPr>
+    </w:p>
+    <w:p>
+      <w:pPr>
+        <w:rPr>
+          <w:sz w:val="32"/>
+          <w:szCs w:val="32"/>
+        </w:rPr>
+      </w:pPr>
+      <w:r>
+        <w:rPr>
+          <w:sz w:val="32"/>
+          <w:szCs w:val="32"/>
+        </w:rPr>
+        <w:t>GetpaymentTypeDeatils</w:t>
+      </w:r>
+      <w:r>
+        <w:rPr>
+          <w:sz w:val="32"/>
+          <w:szCs w:val="32"/>
+        </w:rPr>
+        <w:t>(</w:t>
+      </w:r>
+      <w:r>
+        <w:rPr>
+          <w:sz w:val="32"/>
+          <w:szCs w:val="32"/>
+        </w:rPr>
+        <w:t>G</w:t>
+      </w:r>
+      <w:r>
+        <w:rPr>
+          <w:sz w:val="32"/>
+          <w:szCs w:val="32"/>
+        </w:rPr>
+        <w:t xml:space="preserve">et </w:t>
+      </w:r>
+      <w:r>
+        <w:rPr>
+          <w:sz w:val="32"/>
+          <w:szCs w:val="32"/>
+        </w:rPr>
+        <w:t>T</w:t>
+      </w:r>
+      <w:r>
+        <w:rPr>
+          <w:sz w:val="32"/>
+          <w:szCs w:val="32"/>
+        </w:rPr>
+        <w:t>ype)</w:t>
+      </w:r>
+    </w:p>
+    <w:p>
+      <w:pPr>
+        <w:rPr>
+          <w:rFonts w:ascii="Helvetica" w:hAnsi="Helvetica" w:cs="Helvetica"/>
+          <w:color w:val="505050"/>
+          <w:sz w:val="15"/>
+          <w:szCs w:val="15"/>
+          <w:shd w:val="clear" w:color="auto" w:fill="FAFAFA"/>
+        </w:rPr>
+      </w:pPr>
+      <w:r>
+        <w:rPr>
+          <w:rFonts w:ascii="Courier New" w:hAnsi="Courier New" w:cs="Courier New"/>
+          <w:color w:val="505050"/>
+          <w:sz w:val="20"/>
+          <w:szCs w:val="20"/>
+          <w:shd w:val="clear" w:color="auto" w:fill="FAFAFA"/>
+        </w:rPr>
+        <w:t>http://18.221.150.151:8080/transfermoney/api/</w:t>
+      </w:r>
+      <w:r>
+        <w:rPr>
+          <w:rFonts w:ascii="Courier New" w:hAnsi="Courier New" w:cs="Courier New"/>
+          <w:color w:val="505050"/>
+          <w:sz w:val="20"/>
+          <w:szCs w:val="20"/>
+          <w:shd w:val="clear" w:color="auto" w:fill="FAFAFA"/>
+        </w:rPr>
+        <w:t>getpaymenttypedetails</w:t>
+      </w:r>
+    </w:p>
+    <w:p>
+      <w:r>
+        <w:t xml:space="preserve">This api provides functionality to </w:t>
+      </w:r>
+      <w:r>
+        <w:t>get the details for</w:t>
+      </w:r>
+      <w:r>
+        <w:t xml:space="preserve"> Payment Type </w:t>
+      </w:r>
+      <w:r>
+        <w:t>Details</w:t>
+      </w:r>
+      <w:r>
+        <w:t xml:space="preserve">. </w:t>
+      </w:r>
+    </w:p>
+    <w:p>
+      <w:pPr>
+        <w:rPr>
+          <w:sz w:val="32"/>
+          <w:szCs w:val="32"/>
+        </w:rPr>
+      </w:pPr>
+      <w:r>
+        <w:rPr>
+          <w:sz w:val="32"/>
+          <w:szCs w:val="32"/>
+        </w:rPr>
+        <w:t>Re</w:t>
+      </w:r>
+      <w:r>
+        <w:rPr>
+          <w:sz w:val="32"/>
+          <w:szCs w:val="32"/>
+        </w:rPr>
+        <w:t>sponse</w:t>
+      </w:r>
+      <w:r>
+        <w:rPr>
+          <w:sz w:val="32"/>
+          <w:szCs w:val="32"/>
+        </w:rPr>
+        <w:t xml:space="preserve"> Format(json)</w:t>
+      </w:r>
+    </w:p>
+    <w:p>
+      <w:pPr>
+        <w:pStyle w:val="NoSpacing"/>
+        <w:rPr>
+          <w:rFonts w:ascii="Courier New" w:hAnsi="Courier New" w:cs="Courier New"/>
+          <w:sz w:val="18"/>
+          <w:szCs w:val="18"/>
+        </w:rPr>
+      </w:pPr>
+      <w:r>
+        <w:rPr>
+          <w:rFonts w:ascii="Courier New" w:hAnsi="Courier New" w:cs="Courier New"/>
+          <w:sz w:val="18"/>
+          <w:szCs w:val="18"/>
+        </w:rPr>
+        <w:t>[</w:t>
+      </w:r>
+    </w:p>
+    <w:p>
+      <w:pPr>
+        <w:pStyle w:val="NoSpacing"/>
+        <w:rPr>
+          <w:rFonts w:ascii="Courier New" w:hAnsi="Courier New" w:cs="Courier New"/>
+          <w:sz w:val="18"/>
+          <w:szCs w:val="18"/>
+        </w:rPr>
+      </w:pPr>
+      <w:r>
+        <w:rPr>
+          <w:rFonts w:ascii="Courier New" w:hAnsi="Courier New" w:cs="Courier New"/>
+          <w:sz w:val="18"/>
+          <w:szCs w:val="18"/>
+        </w:rPr>
+        <w:t xml:space="preserve">    {</w:t>
+      </w:r>
+    </w:p>
+    <w:p>
+      <w:pPr>
+        <w:pStyle w:val="NoSpacing"/>
+        <w:rPr>
+          <w:rFonts w:ascii="Courier New" w:hAnsi="Courier New" w:cs="Courier New"/>
+          <w:sz w:val="18"/>
+          <w:szCs w:val="18"/>
+        </w:rPr>
+      </w:pPr>
+      <w:r>
+        <w:rPr>
+          <w:rFonts w:ascii="Courier New" w:hAnsi="Courier New" w:cs="Courier New"/>
+          <w:sz w:val="18"/>
+          <w:szCs w:val="18"/>
+        </w:rPr>
+        <w:t xml:space="preserve">        "PaymentTypeId": 1,</w:t>
+      </w:r>
+    </w:p>
+    <w:p>
+      <w:pPr>
+        <w:pStyle w:val="NoSpacing"/>
+        <w:rPr>
+          <w:rFonts w:ascii="Courier New" w:hAnsi="Courier New" w:cs="Courier New"/>
+          <w:sz w:val="18"/>
+          <w:szCs w:val="18"/>
+        </w:rPr>
+      </w:pPr>
+      <w:r>
+        <w:rPr>
+          <w:rFonts w:ascii="Courier New" w:hAnsi="Courier New" w:cs="Courier New"/>
+          <w:sz w:val="18"/>
+          <w:szCs w:val="18"/>
+        </w:rPr>
+        <w:t xml:space="preserve">        "PaymentType": "Authorizes",</w:t>
+      </w:r>
+    </w:p>
+    <w:p>
+      <w:pPr>
+        <w:pStyle w:val="NoSpacing"/>
+        <w:rPr>
+          <w:rFonts w:ascii="Courier New" w:hAnsi="Courier New" w:cs="Courier New"/>
+          <w:sz w:val="18"/>
+          <w:szCs w:val="18"/>
+        </w:rPr>
+      </w:pPr>
+      <w:r>
+        <w:rPr>
+          <w:rFonts w:ascii="Courier New" w:hAnsi="Courier New" w:cs="Courier New"/>
+          <w:sz w:val="18"/>
+          <w:szCs w:val="18"/>
+        </w:rPr>
+        <w:t xml:space="preserve">        "Description": "Authorize .net payment gateway",</w:t>
+      </w:r>
+    </w:p>
+    <w:p>
+      <w:pPr>
+        <w:pStyle w:val="NoSpacing"/>
+        <w:rPr>
+          <w:rFonts w:ascii="Courier New" w:hAnsi="Courier New" w:cs="Courier New"/>
+          <w:sz w:val="18"/>
+          <w:szCs w:val="18"/>
+        </w:rPr>
+      </w:pPr>
+      <w:r>
+        <w:rPr>
+          <w:rFonts w:ascii="Courier New" w:hAnsi="Courier New" w:cs="Courier New"/>
+          <w:sz w:val="18"/>
+          <w:szCs w:val="18"/>
+        </w:rPr>
+        <w:t xml:space="preserve">        "PaymentTypeLogo": "",</w:t>
+      </w:r>
+    </w:p>
+    <w:p>
+      <w:pPr>
+        <w:pStyle w:val="NoSpacing"/>
+        <w:rPr>
+          <w:rFonts w:ascii="Courier New" w:hAnsi="Courier New" w:cs="Courier New"/>
+          <w:sz w:val="18"/>
+          <w:szCs w:val="18"/>
+        </w:rPr>
+      </w:pPr>
+      <w:r>
+        <w:rPr>
+          <w:rFonts w:ascii="Courier New" w:hAnsi="Courier New" w:cs="Courier New"/>
+          <w:sz w:val="18"/>
+          <w:szCs w:val="18"/>
+        </w:rPr>
+        <w:t xml:space="preserve">        "Result": "Success",</w:t>
+      </w:r>
+    </w:p>
+    <w:p>
+      <w:pPr>
+        <w:pStyle w:val="NoSpacing"/>
+        <w:rPr>
+          <w:rFonts w:ascii="Courier New" w:hAnsi="Courier New" w:cs="Courier New"/>
+          <w:sz w:val="18"/>
+          <w:szCs w:val="18"/>
+        </w:rPr>
+      </w:pPr>
+      <w:r>
+        <w:rPr>
+          <w:rFonts w:ascii="Courier New" w:hAnsi="Courier New" w:cs="Courier New"/>
+          <w:sz w:val="18"/>
+          <w:szCs w:val="18"/>
+        </w:rPr>
+        <w:t xml:space="preserve">        "Error": null</w:t>
+      </w:r>
+    </w:p>
+    <w:p>
+      <w:pPr>
+        <w:pStyle w:val="NoSpacing"/>
+        <w:rPr>
+          <w:rFonts w:ascii="Courier New" w:hAnsi="Courier New" w:cs="Courier New"/>
+          <w:sz w:val="18"/>
+          <w:szCs w:val="18"/>
+        </w:rPr>
+      </w:pPr>
+      <w:r>
+        <w:rPr>
+          <w:rFonts w:ascii="Courier New" w:hAnsi="Courier New" w:cs="Courier New"/>
+          <w:sz w:val="18"/>
+          <w:szCs w:val="18"/>
+        </w:rPr>
+        <w:t xml:space="preserve">    },</w:t>
+      </w:r>
+    </w:p>
+    <w:p>
+      <w:pPr>
+        <w:pStyle w:val="NoSpacing"/>
+        <w:rPr>
+          <w:rFonts w:ascii="Courier New" w:hAnsi="Courier New" w:cs="Courier New"/>
+          <w:sz w:val="18"/>
+          <w:szCs w:val="18"/>
+        </w:rPr>
+      </w:pPr>
+      <w:r>
+        <w:rPr>
+          <w:rFonts w:ascii="Courier New" w:hAnsi="Courier New" w:cs="Courier New"/>
+          <w:sz w:val="18"/>
+          <w:szCs w:val="18"/>
+        </w:rPr>
+        <w:t xml:space="preserve">    {</w:t>
+      </w:r>
+    </w:p>
+    <w:p>
+      <w:pPr>
+        <w:pStyle w:val="NoSpacing"/>
+        <w:rPr>
+          <w:rFonts w:ascii="Courier New" w:hAnsi="Courier New" w:cs="Courier New"/>
+          <w:sz w:val="18"/>
+          <w:szCs w:val="18"/>
+        </w:rPr>
+      </w:pPr>
+      <w:r>
+        <w:rPr>
+          <w:rFonts w:ascii="Courier New" w:hAnsi="Courier New" w:cs="Courier New"/>
+          <w:sz w:val="18"/>
+          <w:szCs w:val="18"/>
+        </w:rPr>
+        <w:t xml:space="preserve">        "PaymentTypeId": 2,</w:t>
+      </w:r>
+    </w:p>
+    <w:p>
+      <w:pPr>
+        <w:pStyle w:val="NoSpacing"/>
+        <w:rPr>
+          <w:rFonts w:ascii="Courier New" w:hAnsi="Courier New" w:cs="Courier New"/>
+          <w:sz w:val="18"/>
+          <w:szCs w:val="18"/>
+        </w:rPr>
+      </w:pPr>
+      <w:r>
+        <w:rPr>
+          <w:rFonts w:ascii="Courier New" w:hAnsi="Courier New" w:cs="Courier New"/>
+          <w:sz w:val="18"/>
+          <w:szCs w:val="18"/>
+        </w:rPr>
+        <w:t xml:space="preserve">        "PaymentType": "test",</w:t>
+      </w:r>
+    </w:p>
+    <w:p>
+      <w:pPr>
+        <w:pStyle w:val="NoSpacing"/>
+        <w:rPr>
+          <w:rFonts w:ascii="Courier New" w:hAnsi="Courier New" w:cs="Courier New"/>
+          <w:sz w:val="18"/>
+          <w:szCs w:val="18"/>
+        </w:rPr>
+      </w:pPr>
+      <w:r>
+        <w:rPr>
+          <w:rFonts w:ascii="Courier New" w:hAnsi="Courier New" w:cs="Courier New"/>
+          <w:sz w:val="18"/>
+          <w:szCs w:val="18"/>
+        </w:rPr>
+        <w:t xml:space="preserve">        "Description": "ishu kumar",</w:t>
+      </w:r>
+    </w:p>
+    <w:p>
+      <w:pPr>
+        <w:pStyle w:val="NoSpacing"/>
+        <w:rPr>
+          <w:rFonts w:ascii="Courier New" w:hAnsi="Courier New" w:cs="Courier New"/>
+          <w:sz w:val="18"/>
+          <w:szCs w:val="18"/>
+        </w:rPr>
+      </w:pPr>
+      <w:r>
+        <w:rPr>
+          <w:rFonts w:ascii="Courier New" w:hAnsi="Courier New" w:cs="Courier New"/>
+          <w:sz w:val="18"/>
+          <w:szCs w:val="18"/>
+        </w:rPr>
+        <w:t xml:space="preserve">        "PaymentTypeLogo": "",</w:t>
+      </w:r>
+    </w:p>
+    <w:p>
+      <w:pPr>
+        <w:pStyle w:val="NoSpacing"/>
+        <w:rPr>
+          <w:rFonts w:ascii="Courier New" w:hAnsi="Courier New" w:cs="Courier New"/>
+          <w:sz w:val="18"/>
+          <w:szCs w:val="18"/>
+        </w:rPr>
+      </w:pPr>
+      <w:r>
+        <w:rPr>
+          <w:rFonts w:ascii="Courier New" w:hAnsi="Courier New" w:cs="Courier New"/>
+          <w:sz w:val="18"/>
+          <w:szCs w:val="18"/>
+        </w:rPr>
+        <w:t xml:space="preserve">        "Result": "Success",</w:t>
+      </w:r>
+    </w:p>
+    <w:p>
+      <w:pPr>
+        <w:pStyle w:val="NoSpacing"/>
+        <w:rPr>
+          <w:rFonts w:ascii="Courier New" w:hAnsi="Courier New" w:cs="Courier New"/>
+          <w:sz w:val="18"/>
+          <w:szCs w:val="18"/>
+        </w:rPr>
+      </w:pPr>
+      <w:r>
+        <w:rPr>
+          <w:rFonts w:ascii="Courier New" w:hAnsi="Courier New" w:cs="Courier New"/>
+          <w:sz w:val="18"/>
+          <w:szCs w:val="18"/>
+        </w:rPr>
+        <w:t xml:space="preserve">        "Error": null</w:t>
+      </w:r>
+    </w:p>
+    <w:p>
+      <w:pPr>
+        <w:pStyle w:val="NoSpacing"/>
+        <w:rPr>
+          <w:rFonts w:ascii="Courier New" w:hAnsi="Courier New" w:cs="Courier New"/>
+          <w:sz w:val="18"/>
+          <w:szCs w:val="18"/>
+        </w:rPr>
+      </w:pPr>
+      <w:r>
+        <w:rPr>
+          <w:rFonts w:ascii="Courier New" w:hAnsi="Courier New" w:cs="Courier New"/>
+          <w:sz w:val="18"/>
+          <w:szCs w:val="18"/>
+        </w:rPr>
+        <w:t xml:space="preserve">    },</w:t>
+      </w:r>
+    </w:p>
+    <w:p>
+      <w:pPr>
+        <w:pStyle w:val="NoSpacing"/>
+        <w:rPr>
+          <w:rFonts w:ascii="Courier New" w:hAnsi="Courier New" w:cs="Courier New"/>
+          <w:sz w:val="18"/>
+          <w:szCs w:val="18"/>
+        </w:rPr>
+      </w:pPr>
+      <w:r>
+        <w:rPr>
+          <w:rFonts w:ascii="Courier New" w:hAnsi="Courier New" w:cs="Courier New"/>
+          <w:sz w:val="18"/>
+          <w:szCs w:val="18"/>
+        </w:rPr>
+        <w:t xml:space="preserve">    {</w:t>
+      </w:r>
+    </w:p>
+    <w:p>
+      <w:pPr>
+        <w:pStyle w:val="NoSpacing"/>
+        <w:rPr>
+          <w:rFonts w:ascii="Courier New" w:hAnsi="Courier New" w:cs="Courier New"/>
+          <w:sz w:val="18"/>
+          <w:szCs w:val="18"/>
+        </w:rPr>
+      </w:pPr>
+      <w:r>
+        <w:rPr>
+          <w:rFonts w:ascii="Courier New" w:hAnsi="Courier New" w:cs="Courier New"/>
+          <w:sz w:val="18"/>
+          <w:szCs w:val="18"/>
+        </w:rPr>
+        <w:t xml:space="preserve">        "PaymentTypeId": 3,</w:t>
+      </w:r>
+    </w:p>
+    <w:p>
+      <w:pPr>
+        <w:pStyle w:val="NoSpacing"/>
+        <w:rPr>
+          <w:rFonts w:ascii="Courier New" w:hAnsi="Courier New" w:cs="Courier New"/>
+          <w:sz w:val="18"/>
+          <w:szCs w:val="18"/>
+        </w:rPr>
+      </w:pPr>
+      <w:r>
+        <w:rPr>
+          <w:rFonts w:ascii="Courier New" w:hAnsi="Courier New" w:cs="Courier New"/>
+          <w:sz w:val="18"/>
+          <w:szCs w:val="18"/>
+        </w:rPr>
+        <w:t xml:space="preserve">        "PaymentType": "fsdf",</w:t>
+      </w:r>
+    </w:p>
+    <w:p>
+      <w:pPr>
+        <w:pStyle w:val="NoSpacing"/>
+        <w:rPr>
+          <w:rFonts w:ascii="Courier New" w:hAnsi="Courier New" w:cs="Courier New"/>
+          <w:sz w:val="18"/>
+          <w:szCs w:val="18"/>
+        </w:rPr>
+      </w:pPr>
+      <w:r>
+        <w:rPr>
+          <w:rFonts w:ascii="Courier New" w:hAnsi="Courier New" w:cs="Courier New"/>
+          <w:sz w:val="18"/>
+          <w:szCs w:val="18"/>
+        </w:rPr>
+        <w:t xml:space="preserve">        "Description": "ishu kumarfdsfsdf",</w:t>
+      </w:r>
+    </w:p>
+    <w:p>
+      <w:pPr>
+        <w:pStyle w:val="NoSpacing"/>
+        <w:rPr>
+          <w:rFonts w:ascii="Courier New" w:hAnsi="Courier New" w:cs="Courier New"/>
+          <w:sz w:val="18"/>
+          <w:szCs w:val="18"/>
+        </w:rPr>
+      </w:pPr>
+      <w:r>
+        <w:rPr>
+          <w:rFonts w:ascii="Courier New" w:hAnsi="Courier New" w:cs="Courier New"/>
+          <w:sz w:val="18"/>
+          <w:szCs w:val="18"/>
+        </w:rPr>
+        <w:t xml:space="preserve">        "PaymentTypeLogo": "",</w:t>
+      </w:r>
+    </w:p>
+    <w:p>
+      <w:pPr>
+        <w:pStyle w:val="NoSpacing"/>
+        <w:rPr>
+          <w:rFonts w:ascii="Courier New" w:hAnsi="Courier New" w:cs="Courier New"/>
+          <w:sz w:val="18"/>
+          <w:szCs w:val="18"/>
+        </w:rPr>
+      </w:pPr>
+      <w:r>
+        <w:rPr>
+          <w:rFonts w:ascii="Courier New" w:hAnsi="Courier New" w:cs="Courier New"/>
+          <w:sz w:val="18"/>
+          <w:szCs w:val="18"/>
+        </w:rPr>
+        <w:t xml:space="preserve">        "Result": "Success",</w:t>
+      </w:r>
+    </w:p>
+    <w:p>
+      <w:pPr>
+        <w:pStyle w:val="NoSpacing"/>
+        <w:rPr>
+          <w:rFonts w:ascii="Courier New" w:hAnsi="Courier New" w:cs="Courier New"/>
+          <w:sz w:val="18"/>
+          <w:szCs w:val="18"/>
+        </w:rPr>
+      </w:pPr>
+      <w:r>
+        <w:rPr>
+          <w:rFonts w:ascii="Courier New" w:hAnsi="Courier New" w:cs="Courier New"/>
+          <w:sz w:val="18"/>
+          <w:szCs w:val="18"/>
+        </w:rPr>
+        <w:t xml:space="preserve">        "Error": null</w:t>
+      </w:r>
+    </w:p>
+    <w:p>
+      <w:pPr>
+        <w:pStyle w:val="NoSpacing"/>
+        <w:rPr>
+          <w:rFonts w:ascii="Courier New" w:hAnsi="Courier New" w:cs="Courier New"/>
+          <w:sz w:val="18"/>
+          <w:szCs w:val="18"/>
+        </w:rPr>
+      </w:pPr>
+      <w:r>
+        <w:rPr>
+          <w:rFonts w:ascii="Courier New" w:hAnsi="Courier New" w:cs="Courier New"/>
+          <w:sz w:val="18"/>
+          <w:szCs w:val="18"/>
+        </w:rPr>
+        <w:t xml:space="preserve">    },</w:t>
+      </w:r>
+    </w:p>
+    <w:p>
+      <w:pPr>
+        <w:pStyle w:val="NoSpacing"/>
+        <w:rPr>
+          <w:rFonts w:ascii="Courier New" w:hAnsi="Courier New" w:cs="Courier New"/>
+          <w:sz w:val="18"/>
+          <w:szCs w:val="18"/>
+        </w:rPr>
+      </w:pPr>
+      <w:r>
+        <w:rPr>
+          <w:rFonts w:ascii="Courier New" w:hAnsi="Courier New" w:cs="Courier New"/>
+          <w:sz w:val="18"/>
+          <w:szCs w:val="18"/>
+        </w:rPr>
+        <w:t xml:space="preserve">    {</w:t>
+      </w:r>
+    </w:p>
+    <w:p>
+      <w:pPr>
+        <w:pStyle w:val="NoSpacing"/>
+        <w:rPr>
+          <w:rFonts w:ascii="Courier New" w:hAnsi="Courier New" w:cs="Courier New"/>
+          <w:sz w:val="18"/>
+          <w:szCs w:val="18"/>
+        </w:rPr>
+      </w:pPr>
+      <w:r>
+        <w:rPr>
+          <w:rFonts w:ascii="Courier New" w:hAnsi="Courier New" w:cs="Courier New"/>
+          <w:sz w:val="18"/>
+          <w:szCs w:val="18"/>
+        </w:rPr>
+        <w:t xml:space="preserve">        "PaymentTypeId": 4,</w:t>
+      </w:r>
+    </w:p>
+    <w:p>
+      <w:pPr>
+        <w:pStyle w:val="NoSpacing"/>
+        <w:rPr>
+          <w:rFonts w:ascii="Courier New" w:hAnsi="Courier New" w:cs="Courier New"/>
+          <w:sz w:val="18"/>
+          <w:szCs w:val="18"/>
+        </w:rPr>
+      </w:pPr>
+      <w:r>
+        <w:rPr>
+          <w:rFonts w:ascii="Courier New" w:hAnsi="Courier New" w:cs="Courier New"/>
+          <w:sz w:val="18"/>
+          <w:szCs w:val="18"/>
+        </w:rPr>
+        <w:t xml:space="preserve">        "PaymentType": "fsdfsdf",</w:t>
+      </w:r>
+    </w:p>
+    <w:p>
+      <w:pPr>
+        <w:pStyle w:val="NoSpacing"/>
+        <w:rPr>
+          <w:rFonts w:ascii="Courier New" w:hAnsi="Courier New" w:cs="Courier New"/>
+          <w:sz w:val="18"/>
+          <w:szCs w:val="18"/>
+        </w:rPr>
+      </w:pPr>
+      <w:r>
+        <w:rPr>
+          <w:rFonts w:ascii="Courier New" w:hAnsi="Courier New" w:cs="Courier New"/>
+          <w:sz w:val="18"/>
+          <w:szCs w:val="18"/>
+        </w:rPr>
+        <w:t xml:space="preserve">        "Description": "ishu fs",</w:t>
+      </w:r>
+    </w:p>
+    <w:p>
+      <w:pPr>
+        <w:pStyle w:val="NoSpacing"/>
+        <w:rPr>
+          <w:rFonts w:ascii="Courier New" w:hAnsi="Courier New" w:cs="Courier New"/>
+          <w:sz w:val="18"/>
+          <w:szCs w:val="18"/>
+        </w:rPr>
+      </w:pPr>
+      <w:r>
+        <w:rPr>
+          <w:rFonts w:ascii="Courier New" w:hAnsi="Courier New" w:cs="Courier New"/>
+          <w:sz w:val="18"/>
+          <w:szCs w:val="18"/>
+        </w:rPr>
+        <w:t xml:space="preserve">        "PaymentTypeLogo": "",</w:t>
+      </w:r>
+    </w:p>
+    <w:p>
+      <w:pPr>
+        <w:pStyle w:val="NoSpacing"/>
+        <w:rPr>
+          <w:rFonts w:ascii="Courier New" w:hAnsi="Courier New" w:cs="Courier New"/>
+          <w:sz w:val="18"/>
+          <w:szCs w:val="18"/>
+        </w:rPr>
+      </w:pPr>
+      <w:r>
+        <w:rPr>
+          <w:rFonts w:ascii="Courier New" w:hAnsi="Courier New" w:cs="Courier New"/>
+          <w:sz w:val="18"/>
+          <w:szCs w:val="18"/>
+        </w:rPr>
+        <w:t xml:space="preserve">        "Result": "Success",</w:t>
+      </w:r>
+    </w:p>
+    <w:p>
+      <w:pPr>
+        <w:pStyle w:val="NoSpacing"/>
+        <w:rPr>
+          <w:rFonts w:ascii="Courier New" w:hAnsi="Courier New" w:cs="Courier New"/>
+          <w:sz w:val="18"/>
+          <w:szCs w:val="18"/>
+        </w:rPr>
+      </w:pPr>
+      <w:r>
+        <w:rPr>
+          <w:rFonts w:ascii="Courier New" w:hAnsi="Courier New" w:cs="Courier New"/>
+          <w:sz w:val="18"/>
+          <w:szCs w:val="18"/>
+        </w:rPr>
+        <w:t xml:space="preserve">        "Error": null</w:t>
+      </w:r>
+    </w:p>
+    <w:p>
+      <w:pPr>
+        <w:pStyle w:val="NoSpacing"/>
+        <w:rPr>
+          <w:rFonts w:ascii="Courier New" w:hAnsi="Courier New" w:cs="Courier New"/>
+          <w:sz w:val="18"/>
+          <w:szCs w:val="18"/>
+        </w:rPr>
+      </w:pPr>
+      <w:r>
+        <w:rPr>
+          <w:rFonts w:ascii="Courier New" w:hAnsi="Courier New" w:cs="Courier New"/>
+          <w:sz w:val="18"/>
+          <w:szCs w:val="18"/>
+        </w:rPr>
+        <w:t xml:space="preserve">    },</w:t>
+      </w:r>
+    </w:p>
+    <w:p>
+      <w:pPr>
+        <w:pStyle w:val="NoSpacing"/>
+        <w:rPr>
+          <w:rFonts w:ascii="Courier New" w:hAnsi="Courier New" w:cs="Courier New"/>
+          <w:sz w:val="18"/>
+          <w:szCs w:val="18"/>
+        </w:rPr>
+      </w:pPr>
+      <w:r>
+        <w:rPr>
+          <w:rFonts w:ascii="Courier New" w:hAnsi="Courier New" w:cs="Courier New"/>
+          <w:sz w:val="18"/>
+          <w:szCs w:val="18"/>
+        </w:rPr>
+        <w:t xml:space="preserve">    {</w:t>
+      </w:r>
+    </w:p>
+    <w:p>
+      <w:pPr>
+        <w:pStyle w:val="NoSpacing"/>
+        <w:rPr>
+          <w:rFonts w:ascii="Courier New" w:hAnsi="Courier New" w:cs="Courier New"/>
+          <w:sz w:val="18"/>
+          <w:szCs w:val="18"/>
+        </w:rPr>
+      </w:pPr>
+      <w:r>
+        <w:rPr>
+          <w:rFonts w:ascii="Courier New" w:hAnsi="Courier New" w:cs="Courier New"/>
+          <w:sz w:val="18"/>
+          <w:szCs w:val="18"/>
+        </w:rPr>
+        <w:t xml:space="preserve">        "PaymentTypeId": 5,</w:t>
+      </w:r>
+    </w:p>
+    <w:p>
+      <w:pPr>
+        <w:pStyle w:val="NoSpacing"/>
+        <w:rPr>
+          <w:rFonts w:ascii="Courier New" w:hAnsi="Courier New" w:cs="Courier New"/>
+          <w:sz w:val="18"/>
+          <w:szCs w:val="18"/>
+        </w:rPr>
+      </w:pPr>
+      <w:r>
+        <w:rPr>
+          <w:rFonts w:ascii="Courier New" w:hAnsi="Courier New" w:cs="Courier New"/>
+          <w:sz w:val="18"/>
+          <w:szCs w:val="18"/>
+        </w:rPr>
+        <w:t xml:space="preserve">        "PaymentType": "ffsdfsdfsdf",</w:t>
+      </w:r>
+    </w:p>
+    <w:p>
+      <w:pPr>
+        <w:pStyle w:val="NoSpacing"/>
+        <w:rPr>
+          <w:rFonts w:ascii="Courier New" w:hAnsi="Courier New" w:cs="Courier New"/>
+          <w:sz w:val="18"/>
+          <w:szCs w:val="18"/>
+        </w:rPr>
+      </w:pPr>
+      <w:r>
+        <w:rPr>
+          <w:rFonts w:ascii="Courier New" w:hAnsi="Courier New" w:cs="Courier New"/>
+          <w:sz w:val="18"/>
+          <w:szCs w:val="18"/>
+        </w:rPr>
+        <w:t xml:space="preserve">        "Description": "ishu fs",</w:t>
+      </w:r>
+    </w:p>
+    <w:p>
+      <w:pPr>
+        <w:pStyle w:val="NoSpacing"/>
+        <w:rPr>
+          <w:rFonts w:ascii="Courier New" w:hAnsi="Courier New" w:cs="Courier New"/>
+          <w:sz w:val="18"/>
+          <w:szCs w:val="18"/>
+        </w:rPr>
+      </w:pPr>
+      <w:r>
+        <w:rPr>
+          <w:rFonts w:ascii="Courier New" w:hAnsi="Courier New" w:cs="Courier New"/>
+          <w:sz w:val="18"/>
+          <w:szCs w:val="18"/>
+        </w:rPr>
+        <w:lastRenderedPageBreak/>
+        <w:t xml:space="preserve">        "PaymentTypeLogo": "",</w:t>
+      </w:r>
+    </w:p>
+    <w:p>
+      <w:pPr>
+        <w:pStyle w:val="NoSpacing"/>
+        <w:rPr>
+          <w:rFonts w:ascii="Courier New" w:hAnsi="Courier New" w:cs="Courier New"/>
+          <w:sz w:val="18"/>
+          <w:szCs w:val="18"/>
+        </w:rPr>
+      </w:pPr>
+      <w:r>
+        <w:rPr>
+          <w:rFonts w:ascii="Courier New" w:hAnsi="Courier New" w:cs="Courier New"/>
+          <w:sz w:val="18"/>
+          <w:szCs w:val="18"/>
+        </w:rPr>
+        <w:t xml:space="preserve">        "Result": "Success",</w:t>
+      </w:r>
+    </w:p>
+    <w:p>
+      <w:pPr>
+        <w:pStyle w:val="NoSpacing"/>
+        <w:rPr>
+          <w:rFonts w:ascii="Courier New" w:hAnsi="Courier New" w:cs="Courier New"/>
+          <w:sz w:val="18"/>
+          <w:szCs w:val="18"/>
+        </w:rPr>
+      </w:pPr>
+      <w:r>
+        <w:rPr>
+          <w:rFonts w:ascii="Courier New" w:hAnsi="Courier New" w:cs="Courier New"/>
+          <w:sz w:val="18"/>
+          <w:szCs w:val="18"/>
+        </w:rPr>
+        <w:t xml:space="preserve">        "Error": null</w:t>
+      </w:r>
+    </w:p>
+    <w:p>
+      <w:pPr>
+        <w:pStyle w:val="NoSpacing"/>
+        <w:rPr>
+          <w:rFonts w:ascii="Courier New" w:hAnsi="Courier New" w:cs="Courier New"/>
+          <w:sz w:val="18"/>
+          <w:szCs w:val="18"/>
+        </w:rPr>
+      </w:pPr>
+      <w:r>
+        <w:rPr>
+          <w:rFonts w:ascii="Courier New" w:hAnsi="Courier New" w:cs="Courier New"/>
+          <w:sz w:val="18"/>
+          <w:szCs w:val="18"/>
+        </w:rPr>
+        <w:t xml:space="preserve">    },</w:t>
+      </w:r>
+    </w:p>
+    <w:p>
+      <w:pPr>
+        <w:pStyle w:val="NoSpacing"/>
+        <w:rPr>
+          <w:rFonts w:ascii="Courier New" w:hAnsi="Courier New" w:cs="Courier New"/>
+          <w:sz w:val="18"/>
+          <w:szCs w:val="18"/>
+        </w:rPr>
+      </w:pPr>
+      <w:r>
+        <w:rPr>
+          <w:rFonts w:ascii="Courier New" w:hAnsi="Courier New" w:cs="Courier New"/>
+          <w:sz w:val="18"/>
+          <w:szCs w:val="18"/>
+        </w:rPr>
+        <w:t xml:space="preserve">    {</w:t>
+      </w:r>
+    </w:p>
+    <w:p>
+      <w:pPr>
+        <w:pStyle w:val="NoSpacing"/>
+        <w:rPr>
+          <w:rFonts w:ascii="Courier New" w:hAnsi="Courier New" w:cs="Courier New"/>
+          <w:sz w:val="18"/>
+          <w:szCs w:val="18"/>
+        </w:rPr>
+      </w:pPr>
+      <w:r>
+        <w:rPr>
+          <w:rFonts w:ascii="Courier New" w:hAnsi="Courier New" w:cs="Courier New"/>
+          <w:sz w:val="18"/>
+          <w:szCs w:val="18"/>
+        </w:rPr>
+        <w:t xml:space="preserve">        "PaymentTypeId": 6,</w:t>
+      </w:r>
+    </w:p>
+    <w:p>
+      <w:pPr>
+        <w:pStyle w:val="NoSpacing"/>
+        <w:rPr>
+          <w:rFonts w:ascii="Courier New" w:hAnsi="Courier New" w:cs="Courier New"/>
+          <w:sz w:val="18"/>
+          <w:szCs w:val="18"/>
+        </w:rPr>
+      </w:pPr>
+      <w:r>
+        <w:rPr>
+          <w:rFonts w:ascii="Courier New" w:hAnsi="Courier New" w:cs="Courier New"/>
+          <w:sz w:val="18"/>
+          <w:szCs w:val="18"/>
+        </w:rPr>
+        <w:t xml:space="preserve">        "PaymentType": "dgd",</w:t>
+      </w:r>
+    </w:p>
+    <w:p>
+      <w:pPr>
+        <w:pStyle w:val="NoSpacing"/>
+        <w:rPr>
+          <w:rFonts w:ascii="Courier New" w:hAnsi="Courier New" w:cs="Courier New"/>
+          <w:sz w:val="18"/>
+          <w:szCs w:val="18"/>
+        </w:rPr>
+      </w:pPr>
+      <w:r>
+        <w:rPr>
+          <w:rFonts w:ascii="Courier New" w:hAnsi="Courier New" w:cs="Courier New"/>
+          <w:sz w:val="18"/>
+          <w:szCs w:val="18"/>
+        </w:rPr>
+        <w:t xml:space="preserve">        "Description": "dg fs",</w:t>
+      </w:r>
+    </w:p>
+    <w:p>
+      <w:pPr>
+        <w:pStyle w:val="NoSpacing"/>
+        <w:rPr>
+          <w:rFonts w:ascii="Courier New" w:hAnsi="Courier New" w:cs="Courier New"/>
+          <w:sz w:val="18"/>
+          <w:szCs w:val="18"/>
+        </w:rPr>
+      </w:pPr>
+      <w:r>
+        <w:rPr>
+          <w:rFonts w:ascii="Courier New" w:hAnsi="Courier New" w:cs="Courier New"/>
+          <w:sz w:val="18"/>
+          <w:szCs w:val="18"/>
+        </w:rPr>
+        <w:t xml:space="preserve">        "PaymentTypeLogo": "",</w:t>
+      </w:r>
+    </w:p>
+    <w:p>
+      <w:pPr>
+        <w:pStyle w:val="NoSpacing"/>
+        <w:rPr>
+          <w:rFonts w:ascii="Courier New" w:hAnsi="Courier New" w:cs="Courier New"/>
+          <w:sz w:val="18"/>
+          <w:szCs w:val="18"/>
+        </w:rPr>
+      </w:pPr>
+      <w:r>
+        <w:rPr>
+          <w:rFonts w:ascii="Courier New" w:hAnsi="Courier New" w:cs="Courier New"/>
+          <w:sz w:val="18"/>
+          <w:szCs w:val="18"/>
+        </w:rPr>
+        <w:t xml:space="preserve">        "Result": "Success",</w:t>
+      </w:r>
+    </w:p>
+    <w:p>
+      <w:pPr>
+        <w:pStyle w:val="NoSpacing"/>
+        <w:rPr>
+          <w:rFonts w:ascii="Courier New" w:hAnsi="Courier New" w:cs="Courier New"/>
+          <w:sz w:val="18"/>
+          <w:szCs w:val="18"/>
+        </w:rPr>
+      </w:pPr>
+      <w:r>
+        <w:rPr>
+          <w:rFonts w:ascii="Courier New" w:hAnsi="Courier New" w:cs="Courier New"/>
+          <w:sz w:val="18"/>
+          <w:szCs w:val="18"/>
+        </w:rPr>
+        <w:t xml:space="preserve">        "Error": null</w:t>
+      </w:r>
+    </w:p>
+    <w:p>
+      <w:pPr>
+        <w:pStyle w:val="NoSpacing"/>
+        <w:rPr>
+          <w:rFonts w:ascii="Courier New" w:hAnsi="Courier New" w:cs="Courier New"/>
+          <w:sz w:val="18"/>
+          <w:szCs w:val="18"/>
+        </w:rPr>
+      </w:pPr>
+      <w:r>
+        <w:rPr>
+          <w:rFonts w:ascii="Courier New" w:hAnsi="Courier New" w:cs="Courier New"/>
+          <w:sz w:val="18"/>
+          <w:szCs w:val="18"/>
+        </w:rPr>
+        <w:t xml:space="preserve">    },</w:t>
+      </w:r>
+    </w:p>
+    <w:p>
+      <w:pPr>
+        <w:pStyle w:val="NoSpacing"/>
+        <w:rPr>
+          <w:rFonts w:ascii="Courier New" w:hAnsi="Courier New" w:cs="Courier New"/>
+          <w:sz w:val="18"/>
+          <w:szCs w:val="18"/>
+        </w:rPr>
+      </w:pPr>
+      <w:r>
+        <w:rPr>
+          <w:rFonts w:ascii="Courier New" w:hAnsi="Courier New" w:cs="Courier New"/>
+          <w:sz w:val="18"/>
+          <w:szCs w:val="18"/>
+        </w:rPr>
+        <w:t xml:space="preserve">    {</w:t>
+      </w:r>
+    </w:p>
+    <w:p>
+      <w:pPr>
+        <w:pStyle w:val="NoSpacing"/>
+        <w:rPr>
+          <w:rFonts w:ascii="Courier New" w:hAnsi="Courier New" w:cs="Courier New"/>
+          <w:sz w:val="18"/>
+          <w:szCs w:val="18"/>
+        </w:rPr>
+      </w:pPr>
+      <w:r>
+        <w:rPr>
+          <w:rFonts w:ascii="Courier New" w:hAnsi="Courier New" w:cs="Courier New"/>
+          <w:sz w:val="18"/>
+          <w:szCs w:val="18"/>
+        </w:rPr>
+        <w:t xml:space="preserve">        "PaymentTypeId": 7,</w:t>
+      </w:r>
+    </w:p>
+    <w:p>
+      <w:pPr>
+        <w:pStyle w:val="NoSpacing"/>
+        <w:rPr>
+          <w:rFonts w:ascii="Courier New" w:hAnsi="Courier New" w:cs="Courier New"/>
+          <w:sz w:val="18"/>
+          <w:szCs w:val="18"/>
+        </w:rPr>
+      </w:pPr>
+      <w:r>
+        <w:rPr>
+          <w:rFonts w:ascii="Courier New" w:hAnsi="Courier New" w:cs="Courier New"/>
+          <w:sz w:val="18"/>
+          <w:szCs w:val="18"/>
+        </w:rPr>
+        <w:t xml:space="preserve">        "PaymentType": "dgdsfsd",</w:t>
+      </w:r>
+    </w:p>
+    <w:p>
+      <w:pPr>
+        <w:pStyle w:val="NoSpacing"/>
+        <w:rPr>
+          <w:rFonts w:ascii="Courier New" w:hAnsi="Courier New" w:cs="Courier New"/>
+          <w:sz w:val="18"/>
+          <w:szCs w:val="18"/>
+        </w:rPr>
+      </w:pPr>
+      <w:r>
+        <w:rPr>
+          <w:rFonts w:ascii="Courier New" w:hAnsi="Courier New" w:cs="Courier New"/>
+          <w:sz w:val="18"/>
+          <w:szCs w:val="18"/>
+        </w:rPr>
+        <w:t xml:space="preserve">        "Description": "dg sdffs",</w:t>
+      </w:r>
+    </w:p>
+    <w:p>
+      <w:pPr>
+        <w:pStyle w:val="NoSpacing"/>
+        <w:rPr>
+          <w:rFonts w:ascii="Courier New" w:hAnsi="Courier New" w:cs="Courier New"/>
+          <w:sz w:val="18"/>
+          <w:szCs w:val="18"/>
+        </w:rPr>
+      </w:pPr>
+      <w:r>
+        <w:rPr>
+          <w:rFonts w:ascii="Courier New" w:hAnsi="Courier New" w:cs="Courier New"/>
+          <w:sz w:val="18"/>
+          <w:szCs w:val="18"/>
+        </w:rPr>
+        <w:t xml:space="preserve">        "PaymentTypeLogo": "",</w:t>
+      </w:r>
+    </w:p>
+    <w:p>
+      <w:pPr>
+        <w:pStyle w:val="NoSpacing"/>
+        <w:rPr>
+          <w:rFonts w:ascii="Courier New" w:hAnsi="Courier New" w:cs="Courier New"/>
+          <w:sz w:val="18"/>
+          <w:szCs w:val="18"/>
+        </w:rPr>
+      </w:pPr>
+      <w:r>
+        <w:rPr>
+          <w:rFonts w:ascii="Courier New" w:hAnsi="Courier New" w:cs="Courier New"/>
+          <w:sz w:val="18"/>
+          <w:szCs w:val="18"/>
+        </w:rPr>
+        <w:t xml:space="preserve">        "Result": "Success",</w:t>
+      </w:r>
+    </w:p>
+    <w:p>
+      <w:pPr>
+        <w:pStyle w:val="NoSpacing"/>
+        <w:rPr>
+          <w:rFonts w:ascii="Courier New" w:hAnsi="Courier New" w:cs="Courier New"/>
+          <w:sz w:val="18"/>
+          <w:szCs w:val="18"/>
+        </w:rPr>
+      </w:pPr>
+      <w:r>
+        <w:rPr>
+          <w:rFonts w:ascii="Courier New" w:hAnsi="Courier New" w:cs="Courier New"/>
+          <w:sz w:val="18"/>
+          <w:szCs w:val="18"/>
+        </w:rPr>
+        <w:t xml:space="preserve">        "Error": null</w:t>
+      </w:r>
+    </w:p>
+    <w:p>
+      <w:pPr>
+        <w:pStyle w:val="NoSpacing"/>
+        <w:rPr>
+          <w:rFonts w:ascii="Courier New" w:hAnsi="Courier New" w:cs="Courier New"/>
+          <w:sz w:val="18"/>
+          <w:szCs w:val="18"/>
+        </w:rPr>
+      </w:pPr>
+      <w:r>
+        <w:rPr>
+          <w:rFonts w:ascii="Courier New" w:hAnsi="Courier New" w:cs="Courier New"/>
+          <w:sz w:val="18"/>
+          <w:szCs w:val="18"/>
+        </w:rPr>
+        <w:t xml:space="preserve">    },</w:t>
+      </w:r>
+    </w:p>
+    <w:p>
+      <w:pPr>
+        <w:pStyle w:val="NoSpacing"/>
+        <w:rPr>
+          <w:rFonts w:ascii="Courier New" w:hAnsi="Courier New" w:cs="Courier New"/>
+          <w:sz w:val="18"/>
+          <w:szCs w:val="18"/>
+        </w:rPr>
+      </w:pPr>
+      <w:r>
+        <w:rPr>
+          <w:rFonts w:ascii="Courier New" w:hAnsi="Courier New" w:cs="Courier New"/>
+          <w:sz w:val="18"/>
+          <w:szCs w:val="18"/>
+        </w:rPr>
+        <w:t xml:space="preserve">    {</w:t>
+      </w:r>
+    </w:p>
+    <w:p>
+      <w:pPr>
+        <w:pStyle w:val="NoSpacing"/>
+        <w:rPr>
+          <w:rFonts w:ascii="Courier New" w:hAnsi="Courier New" w:cs="Courier New"/>
+          <w:sz w:val="18"/>
+          <w:szCs w:val="18"/>
+        </w:rPr>
+      </w:pPr>
+      <w:r>
+        <w:rPr>
+          <w:rFonts w:ascii="Courier New" w:hAnsi="Courier New" w:cs="Courier New"/>
+          <w:sz w:val="18"/>
+          <w:szCs w:val="18"/>
+        </w:rPr>
+        <w:t xml:space="preserve">        "PaymentTypeId": 8,</w:t>
+      </w:r>
+    </w:p>
+    <w:p>
+      <w:pPr>
+        <w:pStyle w:val="NoSpacing"/>
+        <w:rPr>
+          <w:rFonts w:ascii="Courier New" w:hAnsi="Courier New" w:cs="Courier New"/>
+          <w:sz w:val="18"/>
+          <w:szCs w:val="18"/>
+        </w:rPr>
+      </w:pPr>
+      <w:r>
+        <w:rPr>
+          <w:rFonts w:ascii="Courier New" w:hAnsi="Courier New" w:cs="Courier New"/>
+          <w:sz w:val="18"/>
+          <w:szCs w:val="18"/>
+        </w:rPr>
+        <w:t xml:space="preserve">        "PaymentType": "custom",</w:t>
+      </w:r>
+    </w:p>
+    <w:p>
+      <w:pPr>
+        <w:pStyle w:val="NoSpacing"/>
+        <w:rPr>
+          <w:rFonts w:ascii="Courier New" w:hAnsi="Courier New" w:cs="Courier New"/>
+          <w:sz w:val="18"/>
+          <w:szCs w:val="18"/>
+        </w:rPr>
+      </w:pPr>
+      <w:r>
+        <w:rPr>
+          <w:rFonts w:ascii="Courier New" w:hAnsi="Courier New" w:cs="Courier New"/>
+          <w:sz w:val="18"/>
+          <w:szCs w:val="18"/>
+        </w:rPr>
+        <w:t xml:space="preserve">        "Description": "Custom payment gateway for testing",</w:t>
+      </w:r>
+    </w:p>
+    <w:p>
+      <w:pPr>
+        <w:pStyle w:val="NoSpacing"/>
+        <w:rPr>
+          <w:rFonts w:ascii="Courier New" w:hAnsi="Courier New" w:cs="Courier New"/>
+          <w:sz w:val="18"/>
+          <w:szCs w:val="18"/>
+        </w:rPr>
+      </w:pPr>
+      <w:r>
+        <w:rPr>
+          <w:rFonts w:ascii="Courier New" w:hAnsi="Courier New" w:cs="Courier New"/>
+          <w:sz w:val="18"/>
+          <w:szCs w:val="18"/>
+        </w:rPr>
+        <w:t xml:space="preserve">        "PaymentTypeLogo": "",</w:t>
+      </w:r>
+    </w:p>
+    <w:p>
+      <w:pPr>
+        <w:pStyle w:val="NoSpacing"/>
+        <w:rPr>
+          <w:rFonts w:ascii="Courier New" w:hAnsi="Courier New" w:cs="Courier New"/>
+          <w:sz w:val="18"/>
+          <w:szCs w:val="18"/>
+        </w:rPr>
+      </w:pPr>
+      <w:r>
+        <w:rPr>
+          <w:rFonts w:ascii="Courier New" w:hAnsi="Courier New" w:cs="Courier New"/>
+          <w:sz w:val="18"/>
+          <w:szCs w:val="18"/>
+        </w:rPr>
+        <w:t xml:space="preserve">        "Result": "Success",</w:t>
+      </w:r>
+    </w:p>
+    <w:p>
+      <w:pPr>
+        <w:pStyle w:val="NoSpacing"/>
+        <w:rPr>
+          <w:rFonts w:ascii="Courier New" w:hAnsi="Courier New" w:cs="Courier New"/>
+          <w:sz w:val="18"/>
+          <w:szCs w:val="18"/>
+        </w:rPr>
+      </w:pPr>
+      <w:r>
+        <w:rPr>
+          <w:rFonts w:ascii="Courier New" w:hAnsi="Courier New" w:cs="Courier New"/>
+          <w:sz w:val="18"/>
+          <w:szCs w:val="18"/>
+        </w:rPr>
+        <w:t xml:space="preserve">        "Error": null</w:t>
+      </w:r>
+    </w:p>
+    <w:p>
+      <w:pPr>
+        <w:pStyle w:val="NoSpacing"/>
+        <w:rPr>
+          <w:rFonts w:ascii="Courier New" w:hAnsi="Courier New" w:cs="Courier New"/>
+          <w:sz w:val="18"/>
+          <w:szCs w:val="18"/>
+        </w:rPr>
+      </w:pPr>
+      <w:r>
+        <w:rPr>
+          <w:rFonts w:ascii="Courier New" w:hAnsi="Courier New" w:cs="Courier New"/>
+          <w:sz w:val="18"/>
+          <w:szCs w:val="18"/>
+        </w:rPr>
+        <w:t xml:space="preserve">    }</w:t>
+      </w:r>
+    </w:p>
+    <w:p>
+      <w:pPr>
+        <w:pStyle w:val="NoSpacing"/>
+        <w:rPr>
+          <w:rFonts w:ascii="Courier New" w:hAnsi="Courier New" w:cs="Courier New"/>
+          <w:sz w:val="18"/>
+          <w:szCs w:val="18"/>
+        </w:rPr>
+      </w:pPr>
+      <w:r>
+        <w:rPr>
+          <w:rFonts w:ascii="Courier New" w:hAnsi="Courier New" w:cs="Courier New"/>
+          <w:sz w:val="18"/>
+          <w:szCs w:val="18"/>
+        </w:rPr>
+        <w:t>]</w:t>
+      </w:r>
+    </w:p>
+    <w:p/>
+    <w:p>
+      <w:pPr>
+        <w:pStyle w:val="NoSpacing"/>
+        <w:rPr>
+          <w:rFonts w:ascii="Courier New" w:hAnsi="Courier New" w:cs="Courier New"/>
+          <w:sz w:val="18"/>
+          <w:szCs w:val="18"/>
+        </w:rPr>
+      </w:pPr>
+    </w:p>
+    <w:p>
+      <w:pPr>
         <w:rPr>
           <w:sz w:val="32"/>
           <w:szCs w:val="32"/>
@@ -50811,6 +52168,7 @@
           <w:szCs w:val="20"/>
           <w:shd w:val="clear" w:color="auto" w:fill="FAFAFA"/>
         </w:rPr>
+        <w:lastRenderedPageBreak/>
         <w:t>http://18.221.150.151:8080/transfermoney/api/</w:t>
       </w:r>
       <w:r>
@@ -51707,6 +53065,7 @@
           <w:sz w:val="32"/>
           <w:szCs w:val="32"/>
         </w:rPr>
+        <w:lastRenderedPageBreak/>
         <w:t>Request Format(json)</w:t>
       </w:r>
     </w:p>
@@ -51956,7 +53315,6 @@
           <w:sz w:val="18"/>
           <w:szCs w:val="18"/>
         </w:rPr>
-        <w:lastRenderedPageBreak/>
         <w:t xml:space="preserve">    "CreatedDate": "",</w:t>
       </w:r>
     </w:p>
@@ -52784,7 +54142,6 @@
           <w:sz w:val="18"/>
           <w:szCs w:val="18"/>
         </w:rPr>
-        <w:lastRenderedPageBreak/>
         <w:t xml:space="preserve">    "IsDeleted": false,</w:t>
       </w:r>
     </w:p>
@@ -53448,6 +54805,7 @@
           <w:sz w:val="18"/>
           <w:szCs w:val="18"/>
         </w:rPr>
+        <w:lastRenderedPageBreak/>
         <w:t>}</w:t>
       </w:r>
     </w:p>

</xml_diff>